<commit_message>
este es el segundo cambio
</commit_message>
<xml_diff>
--- a/Ejercicio1-3SEM.docx
+++ b/Ejercicio1-3SEM.docx
@@ -111,19 +111,11 @@
           <w:lang w:val="en-US"/>
         </w:rPr>
       </w:pPr>
-      <w:proofErr w:type="spellStart"/>
       <w:r>
         <w:rPr>
           <w:lang w:val="en-US"/>
         </w:rPr>
-        <w:t>Wordpad</w:t>
-      </w:r>
-      <w:proofErr w:type="spellEnd"/>
-      <w:r>
-        <w:rPr>
-          <w:lang w:val="en-US"/>
-        </w:rPr>
-        <w:t xml:space="preserve"> (solo para</w:t>
+        <w:t>Wordpad (solo para</w:t>
       </w:r>
       <w:r>
         <w:rPr>
@@ -169,19 +161,11 @@
           <w:lang w:val="en-US"/>
         </w:rPr>
       </w:pPr>
-      <w:proofErr w:type="spellStart"/>
       <w:r>
         <w:rPr>
           <w:lang w:val="en-US"/>
         </w:rPr>
-        <w:t>Abiword</w:t>
-      </w:r>
-      <w:proofErr w:type="spellEnd"/>
-      <w:r>
-        <w:rPr>
-          <w:lang w:val="en-US"/>
-        </w:rPr>
-        <w:t>*</w:t>
+        <w:t>Abiword*</w:t>
       </w:r>
     </w:p>
     <w:p>
@@ -281,37 +265,39 @@
           <w:sz w:val="18"/>
           <w:szCs w:val="18"/>
         </w:rPr>
-        <w:t>Barra de he</w:t>
-      </w:r>
-      <w:r>
+        <w:t>Barra de herramientas de acceso rápido.</w:t>
+      </w:r>
+    </w:p>
+    <w:p>
+      <w:pPr>
+        <w:jc w:val="both"/>
         <w:rPr>
           <w:rFonts w:ascii="Arial" w:hAnsi="Arial" w:cs="Arial"/>
           <w:bCs/>
           <w:sz w:val="18"/>
           <w:szCs w:val="18"/>
         </w:rPr>
-        <w:t>rramientas de acceso rápido.</w:t>
-      </w:r>
-    </w:p>
-    <w:p>
-      <w:pPr>
-        <w:jc w:val="both"/>
+      </w:pPr>
+      <w:r>
         <w:rPr>
           <w:rFonts w:ascii="Arial" w:hAnsi="Arial" w:cs="Arial"/>
           <w:bCs/>
           <w:sz w:val="18"/>
           <w:szCs w:val="18"/>
         </w:rPr>
-      </w:pPr>
-      <w:r>
+        <w:t>Iniciadores de cuadros de diálogo.</w:t>
+      </w:r>
+    </w:p>
+    <w:p>
+      <w:pPr>
+        <w:jc w:val="both"/>
         <w:rPr>
           <w:rFonts w:ascii="Arial" w:hAnsi="Arial" w:cs="Arial"/>
           <w:bCs/>
           <w:sz w:val="18"/>
           <w:szCs w:val="18"/>
         </w:rPr>
-        <w:t>Inicia</w:t>
-      </w:r>
+      </w:pPr>
       <w:r>
         <w:rPr>
           <w:rFonts w:ascii="Arial" w:hAnsi="Arial" w:cs="Arial"/>
@@ -319,7 +305,7 @@
           <w:sz w:val="18"/>
           <w:szCs w:val="18"/>
         </w:rPr>
-        <w:t>dores de cuadros de diálogo.</w:t>
+        <w:t>Barra de estado.</w:t>
       </w:r>
     </w:p>
     <w:p>
@@ -339,7 +325,7 @@
           <w:sz w:val="18"/>
           <w:szCs w:val="18"/>
         </w:rPr>
-        <w:t>Barra de estado.</w:t>
+        <w:t>Botones de vistas de documento.</w:t>
       </w:r>
     </w:p>
     <w:p>
@@ -359,92 +345,83 @@
           <w:sz w:val="18"/>
           <w:szCs w:val="18"/>
         </w:rPr>
-        <w:t>Bot</w:t>
-      </w:r>
-      <w:r>
+        <w:t>Barras de desplazamiento.</w:t>
+      </w:r>
+    </w:p>
+    <w:p>
+      <w:pPr>
+        <w:jc w:val="both"/>
+        <w:rPr>
+          <w:b/>
+          <w:bCs/>
+          <w:sz w:val="28"/>
+          <w:szCs w:val="28"/>
+        </w:rPr>
+      </w:pPr>
+    </w:p>
+    <w:p>
+      <w:pPr>
+        <w:jc w:val="both"/>
+        <w:rPr>
+          <w:b/>
+          <w:bCs/>
+          <w:sz w:val="28"/>
+          <w:szCs w:val="28"/>
+        </w:rPr>
+      </w:pPr>
+    </w:p>
+    <w:p>
+      <w:pPr>
+        <w:jc w:val="both"/>
+        <w:rPr>
+          <w:b/>
+          <w:bCs/>
+          <w:sz w:val="28"/>
+          <w:szCs w:val="28"/>
+        </w:rPr>
+      </w:pPr>
+    </w:p>
+    <w:p>
+      <w:pPr>
+        <w:jc w:val="both"/>
+        <w:rPr>
+          <w:b/>
+          <w:bCs/>
+          <w:sz w:val="28"/>
+          <w:szCs w:val="28"/>
+        </w:rPr>
+      </w:pPr>
+      <w:r>
+        <w:rPr>
+          <w:b/>
+          <w:bCs/>
+          <w:sz w:val="28"/>
+          <w:szCs w:val="28"/>
+        </w:rPr>
+        <w:t>¿Qué es un marcador?</w:t>
+      </w:r>
+    </w:p>
+    <w:p>
+      <w:pPr>
+        <w:jc w:val="both"/>
         <w:rPr>
           <w:rFonts w:ascii="Arial" w:hAnsi="Arial" w:cs="Arial"/>
           <w:bCs/>
           <w:sz w:val="18"/>
           <w:szCs w:val="18"/>
         </w:rPr>
-        <w:t>ones de vistas de documento.</w:t>
-      </w:r>
-    </w:p>
-    <w:p>
-      <w:pPr>
-        <w:jc w:val="both"/>
+      </w:pPr>
+      <w:r>
         <w:rPr>
           <w:rFonts w:ascii="Arial" w:hAnsi="Arial" w:cs="Arial"/>
           <w:bCs/>
           <w:sz w:val="18"/>
           <w:szCs w:val="18"/>
         </w:rPr>
-      </w:pPr>
-      <w:r>
-        <w:rPr>
-          <w:rFonts w:ascii="Arial" w:hAnsi="Arial" w:cs="Arial"/>
-          <w:bCs/>
-          <w:sz w:val="18"/>
-          <w:szCs w:val="18"/>
-        </w:rPr>
-        <w:t>Barras de desplazamiento.</w:t>
-      </w:r>
-    </w:p>
-    <w:p>
-      <w:pPr>
-        <w:jc w:val="both"/>
-        <w:rPr>
-          <w:b/>
-          <w:bCs/>
-          <w:sz w:val="28"/>
-          <w:szCs w:val="28"/>
-        </w:rPr>
-      </w:pPr>
-    </w:p>
-    <w:p>
-      <w:pPr>
-        <w:jc w:val="both"/>
-        <w:rPr>
-          <w:b/>
-          <w:bCs/>
-          <w:sz w:val="28"/>
-          <w:szCs w:val="28"/>
-        </w:rPr>
-      </w:pPr>
-    </w:p>
-    <w:p>
-      <w:pPr>
-        <w:jc w:val="both"/>
-        <w:rPr>
-          <w:b/>
-          <w:bCs/>
-          <w:sz w:val="28"/>
-          <w:szCs w:val="28"/>
-        </w:rPr>
-      </w:pPr>
-    </w:p>
-    <w:p>
-      <w:pPr>
-        <w:jc w:val="both"/>
-        <w:rPr>
-          <w:b/>
-          <w:bCs/>
-          <w:sz w:val="28"/>
-          <w:szCs w:val="28"/>
-        </w:rPr>
-      </w:pPr>
+        <w:t>Marca un lugar en el que quieras encontrar fácilmente.</w:t>
+      </w:r>
       <w:bookmarkStart w:id="0" w:name="_GoBack"/>
       <w:bookmarkEnd w:id="0"/>
-      <w:r>
-        <w:rPr>
-          <w:b/>
-          <w:bCs/>
-          <w:sz w:val="28"/>
-          <w:szCs w:val="28"/>
-        </w:rPr>
-        <w:t>¿Qué es un marcador?</w:t>
-      </w:r>
     </w:p>
     <w:p>
       <w:pPr>

</xml_diff>

<commit_message>
este es el tercer cambio
</commit_message>
<xml_diff>
--- a/Ejercicio1-3SEM.docx
+++ b/Ejercicio1-3SEM.docx
@@ -420,6 +420,86 @@
         </w:rPr>
         <w:t>Marca un lugar en el que quieras encontrar fácilmente.</w:t>
       </w:r>
+    </w:p>
+    <w:p>
+      <w:pPr>
+        <w:jc w:val="both"/>
+        <w:rPr>
+          <w:b/>
+          <w:bCs/>
+          <w:sz w:val="28"/>
+          <w:szCs w:val="28"/>
+        </w:rPr>
+      </w:pPr>
+    </w:p>
+    <w:p>
+      <w:pPr>
+        <w:jc w:val="both"/>
+        <w:rPr>
+          <w:b/>
+          <w:bCs/>
+          <w:sz w:val="28"/>
+          <w:szCs w:val="28"/>
+        </w:rPr>
+      </w:pPr>
+      <w:r>
+        <w:rPr>
+          <w:b/>
+          <w:bCs/>
+          <w:sz w:val="28"/>
+          <w:szCs w:val="28"/>
+        </w:rPr>
+        <w:t>¿Cómo se agrega un marcador?</w:t>
+      </w:r>
+    </w:p>
+    <w:p>
+      <w:pPr>
+        <w:jc w:val="both"/>
+        <w:rPr>
+          <w:rFonts w:ascii="Arial" w:hAnsi="Arial" w:cs="Arial"/>
+          <w:bCs/>
+          <w:sz w:val="18"/>
+          <w:szCs w:val="18"/>
+        </w:rPr>
+      </w:pPr>
+      <w:r>
+        <w:rPr>
+          <w:rFonts w:ascii="Arial" w:hAnsi="Arial" w:cs="Arial"/>
+          <w:bCs/>
+          <w:sz w:val="18"/>
+          <w:szCs w:val="18"/>
+        </w:rPr>
+        <w:t>Seleccione el texto, imagen o el punto del documento en el que quiere insertar un marcador.</w:t>
+      </w:r>
+    </w:p>
+    <w:p>
+      <w:pPr>
+        <w:jc w:val="both"/>
+        <w:rPr>
+          <w:rFonts w:ascii="Arial" w:hAnsi="Arial" w:cs="Arial"/>
+          <w:bCs/>
+          <w:sz w:val="18"/>
+          <w:szCs w:val="18"/>
+        </w:rPr>
+      </w:pPr>
+      <w:r>
+        <w:rPr>
+          <w:rFonts w:ascii="Arial" w:hAnsi="Arial" w:cs="Arial"/>
+          <w:bCs/>
+          <w:sz w:val="18"/>
+          <w:szCs w:val="18"/>
+        </w:rPr>
+        <w:t>Seleccione la pestaña</w:t>
+      </w:r>
+      <w:r>
+        <w:rPr>
+          <w:rFonts w:ascii="Arial" w:hAnsi="Arial" w:cs="Arial"/>
+          <w:bCs/>
+          <w:sz w:val="18"/>
+          <w:szCs w:val="18"/>
+        </w:rPr>
+        <w:t xml:space="preserve"> Insertar y elija. Marcador.</w:t>
+      </w:r>
       <w:bookmarkStart w:id="0" w:name="_GoBack"/>
       <w:bookmarkEnd w:id="0"/>
     </w:p>
@@ -427,31 +507,20 @@
       <w:pPr>
         <w:jc w:val="both"/>
         <w:rPr>
-          <w:b/>
-          <w:bCs/>
-          <w:sz w:val="28"/>
-          <w:szCs w:val="28"/>
-        </w:rPr>
-      </w:pPr>
-    </w:p>
-    <w:p>
-      <w:pPr>
-        <w:jc w:val="both"/>
-        <w:rPr>
-          <w:b/>
-          <w:bCs/>
-          <w:sz w:val="28"/>
-          <w:szCs w:val="28"/>
-        </w:rPr>
-      </w:pPr>
-      <w:r>
-        <w:rPr>
-          <w:b/>
-          <w:bCs/>
-          <w:sz w:val="28"/>
-          <w:szCs w:val="28"/>
-        </w:rPr>
-        <w:t>¿Cómo se agrega un marcador?</w:t>
+          <w:rFonts w:ascii="Arial" w:hAnsi="Arial" w:cs="Arial"/>
+          <w:bCs/>
+          <w:sz w:val="18"/>
+          <w:szCs w:val="18"/>
+        </w:rPr>
+      </w:pPr>
+      <w:r>
+        <w:rPr>
+          <w:rFonts w:ascii="Arial" w:hAnsi="Arial" w:cs="Arial"/>
+          <w:bCs/>
+          <w:sz w:val="18"/>
+          <w:szCs w:val="18"/>
+        </w:rPr>
+        <w:t>En nombre del marcador, escriba un nombre y haga clic en Agregar. Nota: Los nombres de marcador tienen que comenzar por una letra.</w:t>
       </w:r>
     </w:p>
     <w:sectPr>

</xml_diff>